<commit_message>
bug in report id: 7; limits in reports 6,7,8,9; changed 'Deckblatt und 1. Innenseite LEB'
</commit_message>
<xml_diff>
--- a/template/GMS_Lernentwicklungsbericht_Deckblatt_und_1_Innenseite.docx
+++ b/template/GMS_Lernentwicklungsbericht_Deckblatt_und_1_Innenseite.docx
@@ -1,6 +1,6 @@
 
 <file path=word/document.xml><?xml version="1.0" encoding="utf-8"?>
-<w:document xmlns:wpc="http://schemas.microsoft.com/office/word/2010/wordprocessingCanvas" xmlns:cx="http://schemas.microsoft.com/office/drawing/2014/chartex" xmlns:cx1="http://schemas.microsoft.com/office/drawing/2015/9/8/chartex" xmlns:cx2="http://schemas.microsoft.com/office/drawing/2015/10/21/chartex" xmlns:cx3="http://schemas.microsoft.com/office/drawing/2016/5/9/chartex" xmlns:cx4="http://schemas.microsoft.com/office/drawing/2016/5/10/chartex" xmlns:cx5="http://schemas.microsoft.com/office/drawing/2016/5/11/chartex" xmlns:cx6="http://schemas.microsoft.com/office/drawing/2016/5/12/chartex" xmlns:cx7="http://schemas.microsoft.com/office/drawing/2016/5/13/chartex" xmlns:cx8="http://schemas.microsoft.com/office/drawing/2016/5/14/chartex" xmlns:mc="http://schemas.openxmlformats.org/markup-compatibility/2006" xmlns:aink="http://schemas.microsoft.com/office/drawing/2016/ink" xmlns:am3d="http://schemas.microsoft.com/office/drawing/2017/model3d" xmlns:o="urn:schemas-microsoft-com:office:office" xmlns:r="http://schemas.openxmlformats.org/officeDocument/2006/relationships" xmlns:m="http://schemas.openxmlformats.org/officeDocument/2006/math" xmlns:v="urn:schemas-microsoft-com:vml" xmlns:wp14="http://schemas.microsoft.com/office/word/2010/wordprocessingDrawing" xmlns:wp="http://schemas.openxmlformats.org/drawingml/2006/wordprocessingDrawing" xmlns:w10="urn:schemas-microsoft-com:office:word" xmlns:w="http://schemas.openxmlformats.org/wordprocessingml/2006/main" xmlns:w14="http://schemas.microsoft.com/office/word/2010/wordml" xmlns:w15="http://schemas.microsoft.com/office/word/2012/wordml" xmlns:w16cid="http://schemas.microsoft.com/office/word/2016/wordml/cid" xmlns:w16se="http://schemas.microsoft.com/office/word/2015/wordml/symex" xmlns:wpg="http://schemas.microsoft.com/office/word/2010/wordprocessingGroup" xmlns:wpi="http://schemas.microsoft.com/office/word/2010/wordprocessingInk" xmlns:wne="http://schemas.microsoft.com/office/word/2006/wordml" xmlns:wps="http://schemas.microsoft.com/office/word/2010/wordprocessingShape" mc:Ignorable="w14 w15 w16se w16cid wp14">
+<w:document xmlns:wpc="http://schemas.microsoft.com/office/word/2010/wordprocessingCanvas" xmlns:cx="http://schemas.microsoft.com/office/drawing/2014/chartex" xmlns:cx1="http://schemas.microsoft.com/office/drawing/2015/9/8/chartex" xmlns:cx2="http://schemas.microsoft.com/office/drawing/2015/10/21/chartex" xmlns:cx3="http://schemas.microsoft.com/office/drawing/2016/5/9/chartex" xmlns:cx4="http://schemas.microsoft.com/office/drawing/2016/5/10/chartex" xmlns:cx5="http://schemas.microsoft.com/office/drawing/2016/5/11/chartex" xmlns:cx6="http://schemas.microsoft.com/office/drawing/2016/5/12/chartex" xmlns:cx7="http://schemas.microsoft.com/office/drawing/2016/5/13/chartex" xmlns:cx8="http://schemas.microsoft.com/office/drawing/2016/5/14/chartex" xmlns:mc="http://schemas.openxmlformats.org/markup-compatibility/2006" xmlns:aink="http://schemas.microsoft.com/office/drawing/2016/ink" xmlns:am3d="http://schemas.microsoft.com/office/drawing/2017/model3d" xmlns:o="urn:schemas-microsoft-com:office:office" xmlns:r="http://schemas.openxmlformats.org/officeDocument/2006/relationships" xmlns:m="http://schemas.openxmlformats.org/officeDocument/2006/math" xmlns:v="urn:schemas-microsoft-com:vml" xmlns:wp14="http://schemas.microsoft.com/office/word/2010/wordprocessingDrawing" xmlns:wp="http://schemas.openxmlformats.org/drawingml/2006/wordprocessingDrawing" xmlns:w10="urn:schemas-microsoft-com:office:word" xmlns:w="http://schemas.openxmlformats.org/wordprocessingml/2006/main" xmlns:w14="http://schemas.microsoft.com/office/word/2010/wordml" xmlns:w15="http://schemas.microsoft.com/office/word/2012/wordml" xmlns:w16cex="http://schemas.microsoft.com/office/word/2018/wordml/cex" xmlns:w16cid="http://schemas.microsoft.com/office/word/2016/wordml/cid" xmlns:w16="http://schemas.microsoft.com/office/word/2018/wordml" xmlns:w16se="http://schemas.microsoft.com/office/word/2015/wordml/symex" xmlns:wpg="http://schemas.microsoft.com/office/word/2010/wordprocessingGroup" xmlns:wpi="http://schemas.microsoft.com/office/word/2010/wordprocessingInk" xmlns:wne="http://schemas.microsoft.com/office/word/2006/wordml" xmlns:wps="http://schemas.microsoft.com/office/word/2010/wordprocessingShape" mc:Ignorable="w14 w15 w16se w16cid w16 w16cex wp14">
   <w:body>
     <w:p>
       <w:pPr>
@@ -72,7 +72,7 @@
               <w:lang w:eastAsia="de-DE"/>
             </w:rPr>
             <w:drawing>
-              <wp:inline distT="0" distB="0" distL="0" distR="0" wp14:anchorId="1C7E1C3C" wp14:editId="2D0DE2F8">
+              <wp:inline distT="0" distB="0" distL="0" distR="0" wp14:anchorId="6621F32C" wp14:editId="3F7AC244">
                 <wp:extent cx="3600000" cy="2044800"/>
                 <wp:effectExtent l="0" t="0" r="635" b="0"/>
                 <wp:docPr id="1" name="Grafik 1" descr="http://www.landesrecht-bw.de/jportal/docs/anlage/bwh/pdf/bw2015+865+anl1.1.gif"/>
@@ -226,6 +226,7 @@
                   <w:enabled/>
                   <w:calcOnExit w:val="0"/>
                   <w:textInput>
+                    <w:default w:val="Schule (einschließlich Schulart)"/>
                     <w:maxLength w:val="35"/>
                   </w:textInput>
                 </w:ffData>
@@ -262,11 +263,10 @@
               <w:rPr>
                 <w:rFonts w:ascii="Arial" w:hAnsi="Arial" w:cs="Arial"/>
                 <w:b/>
-                <w:noProof/>
                 <w:sz w:val="52"/>
                 <w:szCs w:val="52"/>
               </w:rPr>
-              <w:t>${schule}</w:t>
+              <w:t>${s</w:t>
             </w:r>
             <w:r>
               <w:rPr>
@@ -275,9 +275,36 @@
                 <w:sz w:val="52"/>
                 <w:szCs w:val="52"/>
               </w:rPr>
+              <w:t>c</w:t>
+            </w:r>
+            <w:r>
+              <w:rPr>
+                <w:rFonts w:ascii="Arial" w:hAnsi="Arial" w:cs="Arial"/>
+                <w:b/>
+                <w:sz w:val="52"/>
+                <w:szCs w:val="52"/>
+              </w:rPr>
+              <w:t>hule_nametype}</w:t>
+            </w:r>
+            <w:r>
+              <w:rPr>
+                <w:rFonts w:ascii="Arial" w:hAnsi="Arial" w:cs="Arial"/>
+                <w:b/>
+                <w:sz w:val="52"/>
+                <w:szCs w:val="52"/>
+              </w:rPr>
               <w:fldChar w:fldCharType="end"/>
             </w:r>
             <w:bookmarkEnd w:id="0"/>
+            <w:r>
+              <w:rPr>
+                <w:rFonts w:ascii="Arial" w:hAnsi="Arial" w:cs="Arial"/>
+                <w:b/>
+                <w:sz w:val="52"/>
+                <w:szCs w:val="52"/>
+              </w:rPr>
+              <w:t xml:space="preserve"> </w:t>
+            </w:r>
           </w:p>
         </w:tc>
       </w:tr>
@@ -315,6 +342,7 @@
                   <w:enabled/>
                   <w:calcOnExit w:val="0"/>
                   <w:textInput>
+                    <w:default w:val="Ort"/>
                     <w:maxLength w:val="29"/>
                   </w:textInput>
                 </w:ffData>
@@ -405,6 +433,42 @@
           <w:lang w:eastAsia="de-DE"/>
         </w:rPr>
         <w:t>Lernentwicklungsbericht</w:t>
+      </w:r>
+      <w:r>
+        <w:rPr>
+          <w:rFonts w:ascii="Arial" w:hAnsi="Arial" w:cs="Arial"/>
+          <w:b/>
+          <w:noProof/>
+          <w:sz w:val="52"/>
+          <w:szCs w:val="52"/>
+          <w:lang w:eastAsia="de-DE"/>
+        </w:rPr>
+        <w:t>e</w:t>
+      </w:r>
+    </w:p>
+    <w:p>
+      <w:pPr>
+        <w:spacing w:line="240" w:lineRule="auto"/>
+        <w:jc w:val="center"/>
+        <w:rPr>
+          <w:rFonts w:ascii="Arial" w:hAnsi="Arial" w:cs="Arial"/>
+          <w:b/>
+          <w:noProof/>
+          <w:sz w:val="52"/>
+          <w:szCs w:val="52"/>
+          <w:lang w:eastAsia="de-DE"/>
+        </w:rPr>
+      </w:pPr>
+      <w:r>
+        <w:rPr>
+          <w:rFonts w:ascii="Arial" w:hAnsi="Arial" w:cs="Arial"/>
+          <w:b/>
+          <w:noProof/>
+          <w:sz w:val="52"/>
+          <w:szCs w:val="52"/>
+          <w:lang w:eastAsia="de-DE"/>
+        </w:rPr>
+        <w:t>und Zeugnisse</w:t>
       </w:r>
     </w:p>
     <w:p>
@@ -498,7 +562,17 @@
           <w:szCs w:val="48"/>
           <w:lang w:eastAsia="de-DE"/>
         </w:rPr>
-        <w:t>${name}</w:t>
+        <w:t>${</w:t>
+      </w:r>
+      <w:r>
+        <w:rPr>
+          <w:rFonts w:ascii="Arial" w:hAnsi="Arial" w:cs="Arial"/>
+          <w:noProof/>
+          <w:sz w:val="48"/>
+          <w:szCs w:val="48"/>
+          <w:lang w:eastAsia="de-DE"/>
+        </w:rPr>
+        <w:t>name}</w:t>
       </w:r>
       <w:r>
         <w:rPr>
@@ -818,7 +892,6 @@
             </w:rPr>
             <w:id w:val="57757210"/>
           </w:sdtPr>
-          <w:sdtEndPr/>
           <w:sdtContent>
             <w:tc>
               <w:tcPr>
@@ -852,10 +925,7 @@
       </w:tr>
     </w:tbl>
     <w:p/>
-    <w:p>
-      <w:bookmarkStart w:id="4" w:name="_GoBack"/>
-      <w:bookmarkEnd w:id="4"/>
-    </w:p>
+    <w:p/>
     <w:p/>
     <w:p/>
     <w:sectPr>
@@ -870,7 +940,7 @@
 </file>
 
 <file path=word/endnotes.xml><?xml version="1.0" encoding="utf-8"?>
-<w:endnotes xmlns:wpc="http://schemas.microsoft.com/office/word/2010/wordprocessingCanvas" xmlns:cx="http://schemas.microsoft.com/office/drawing/2014/chartex" xmlns:cx1="http://schemas.microsoft.com/office/drawing/2015/9/8/chartex" xmlns:cx2="http://schemas.microsoft.com/office/drawing/2015/10/21/chartex" xmlns:cx3="http://schemas.microsoft.com/office/drawing/2016/5/9/chartex" xmlns:cx4="http://schemas.microsoft.com/office/drawing/2016/5/10/chartex" xmlns:cx5="http://schemas.microsoft.com/office/drawing/2016/5/11/chartex" xmlns:cx6="http://schemas.microsoft.com/office/drawing/2016/5/12/chartex" xmlns:cx7="http://schemas.microsoft.com/office/drawing/2016/5/13/chartex" xmlns:cx8="http://schemas.microsoft.com/office/drawing/2016/5/14/chartex" xmlns:mc="http://schemas.openxmlformats.org/markup-compatibility/2006" xmlns:aink="http://schemas.microsoft.com/office/drawing/2016/ink" xmlns:am3d="http://schemas.microsoft.com/office/drawing/2017/model3d" xmlns:o="urn:schemas-microsoft-com:office:office" xmlns:r="http://schemas.openxmlformats.org/officeDocument/2006/relationships" xmlns:m="http://schemas.openxmlformats.org/officeDocument/2006/math" xmlns:v="urn:schemas-microsoft-com:vml" xmlns:wp14="http://schemas.microsoft.com/office/word/2010/wordprocessingDrawing" xmlns:wp="http://schemas.openxmlformats.org/drawingml/2006/wordprocessingDrawing" xmlns:w10="urn:schemas-microsoft-com:office:word" xmlns:w="http://schemas.openxmlformats.org/wordprocessingml/2006/main" xmlns:w14="http://schemas.microsoft.com/office/word/2010/wordml" xmlns:w15="http://schemas.microsoft.com/office/word/2012/wordml" xmlns:w16cid="http://schemas.microsoft.com/office/word/2016/wordml/cid" xmlns:w16se="http://schemas.microsoft.com/office/word/2015/wordml/symex" xmlns:wpg="http://schemas.microsoft.com/office/word/2010/wordprocessingGroup" xmlns:wpi="http://schemas.microsoft.com/office/word/2010/wordprocessingInk" xmlns:wne="http://schemas.microsoft.com/office/word/2006/wordml" xmlns:wps="http://schemas.microsoft.com/office/word/2010/wordprocessingShape" mc:Ignorable="w14 w15 w16se w16cid wp14">
+<w:endnotes xmlns:wpc="http://schemas.microsoft.com/office/word/2010/wordprocessingCanvas" xmlns:cx="http://schemas.microsoft.com/office/drawing/2014/chartex" xmlns:cx1="http://schemas.microsoft.com/office/drawing/2015/9/8/chartex" xmlns:cx2="http://schemas.microsoft.com/office/drawing/2015/10/21/chartex" xmlns:cx3="http://schemas.microsoft.com/office/drawing/2016/5/9/chartex" xmlns:cx4="http://schemas.microsoft.com/office/drawing/2016/5/10/chartex" xmlns:cx5="http://schemas.microsoft.com/office/drawing/2016/5/11/chartex" xmlns:cx6="http://schemas.microsoft.com/office/drawing/2016/5/12/chartex" xmlns:cx7="http://schemas.microsoft.com/office/drawing/2016/5/13/chartex" xmlns:cx8="http://schemas.microsoft.com/office/drawing/2016/5/14/chartex" xmlns:mc="http://schemas.openxmlformats.org/markup-compatibility/2006" xmlns:aink="http://schemas.microsoft.com/office/drawing/2016/ink" xmlns:am3d="http://schemas.microsoft.com/office/drawing/2017/model3d" xmlns:o="urn:schemas-microsoft-com:office:office" xmlns:r="http://schemas.openxmlformats.org/officeDocument/2006/relationships" xmlns:m="http://schemas.openxmlformats.org/officeDocument/2006/math" xmlns:v="urn:schemas-microsoft-com:vml" xmlns:wp14="http://schemas.microsoft.com/office/word/2010/wordprocessingDrawing" xmlns:wp="http://schemas.openxmlformats.org/drawingml/2006/wordprocessingDrawing" xmlns:w10="urn:schemas-microsoft-com:office:word" xmlns:w="http://schemas.openxmlformats.org/wordprocessingml/2006/main" xmlns:w14="http://schemas.microsoft.com/office/word/2010/wordml" xmlns:w15="http://schemas.microsoft.com/office/word/2012/wordml" xmlns:w16cex="http://schemas.microsoft.com/office/word/2018/wordml/cex" xmlns:w16cid="http://schemas.microsoft.com/office/word/2016/wordml/cid" xmlns:w16="http://schemas.microsoft.com/office/word/2018/wordml" xmlns:w16se="http://schemas.microsoft.com/office/word/2015/wordml/symex" xmlns:wpg="http://schemas.microsoft.com/office/word/2010/wordprocessingGroup" xmlns:wpi="http://schemas.microsoft.com/office/word/2010/wordprocessingInk" xmlns:wne="http://schemas.microsoft.com/office/word/2006/wordml" xmlns:wps="http://schemas.microsoft.com/office/word/2010/wordprocessingShape" mc:Ignorable="w14 w15 w16se w16cid w16 w16cex wp14">
   <w:endnote w:type="separator" w:id="-1">
     <w:p>
       <w:r>
@@ -889,7 +959,7 @@
 </file>
 
 <file path=word/footnotes.xml><?xml version="1.0" encoding="utf-8"?>
-<w:footnotes xmlns:wpc="http://schemas.microsoft.com/office/word/2010/wordprocessingCanvas" xmlns:cx="http://schemas.microsoft.com/office/drawing/2014/chartex" xmlns:cx1="http://schemas.microsoft.com/office/drawing/2015/9/8/chartex" xmlns:cx2="http://schemas.microsoft.com/office/drawing/2015/10/21/chartex" xmlns:cx3="http://schemas.microsoft.com/office/drawing/2016/5/9/chartex" xmlns:cx4="http://schemas.microsoft.com/office/drawing/2016/5/10/chartex" xmlns:cx5="http://schemas.microsoft.com/office/drawing/2016/5/11/chartex" xmlns:cx6="http://schemas.microsoft.com/office/drawing/2016/5/12/chartex" xmlns:cx7="http://schemas.microsoft.com/office/drawing/2016/5/13/chartex" xmlns:cx8="http://schemas.microsoft.com/office/drawing/2016/5/14/chartex" xmlns:mc="http://schemas.openxmlformats.org/markup-compatibility/2006" xmlns:aink="http://schemas.microsoft.com/office/drawing/2016/ink" xmlns:am3d="http://schemas.microsoft.com/office/drawing/2017/model3d" xmlns:o="urn:schemas-microsoft-com:office:office" xmlns:r="http://schemas.openxmlformats.org/officeDocument/2006/relationships" xmlns:m="http://schemas.openxmlformats.org/officeDocument/2006/math" xmlns:v="urn:schemas-microsoft-com:vml" xmlns:wp14="http://schemas.microsoft.com/office/word/2010/wordprocessingDrawing" xmlns:wp="http://schemas.openxmlformats.org/drawingml/2006/wordprocessingDrawing" xmlns:w10="urn:schemas-microsoft-com:office:word" xmlns:w="http://schemas.openxmlformats.org/wordprocessingml/2006/main" xmlns:w14="http://schemas.microsoft.com/office/word/2010/wordml" xmlns:w15="http://schemas.microsoft.com/office/word/2012/wordml" xmlns:w16cid="http://schemas.microsoft.com/office/word/2016/wordml/cid" xmlns:w16se="http://schemas.microsoft.com/office/word/2015/wordml/symex" xmlns:wpg="http://schemas.microsoft.com/office/word/2010/wordprocessingGroup" xmlns:wpi="http://schemas.microsoft.com/office/word/2010/wordprocessingInk" xmlns:wne="http://schemas.microsoft.com/office/word/2006/wordml" xmlns:wps="http://schemas.microsoft.com/office/word/2010/wordprocessingShape" mc:Ignorable="w14 w15 w16se w16cid wp14">
+<w:footnotes xmlns:wpc="http://schemas.microsoft.com/office/word/2010/wordprocessingCanvas" xmlns:cx="http://schemas.microsoft.com/office/drawing/2014/chartex" xmlns:cx1="http://schemas.microsoft.com/office/drawing/2015/9/8/chartex" xmlns:cx2="http://schemas.microsoft.com/office/drawing/2015/10/21/chartex" xmlns:cx3="http://schemas.microsoft.com/office/drawing/2016/5/9/chartex" xmlns:cx4="http://schemas.microsoft.com/office/drawing/2016/5/10/chartex" xmlns:cx5="http://schemas.microsoft.com/office/drawing/2016/5/11/chartex" xmlns:cx6="http://schemas.microsoft.com/office/drawing/2016/5/12/chartex" xmlns:cx7="http://schemas.microsoft.com/office/drawing/2016/5/13/chartex" xmlns:cx8="http://schemas.microsoft.com/office/drawing/2016/5/14/chartex" xmlns:mc="http://schemas.openxmlformats.org/markup-compatibility/2006" xmlns:aink="http://schemas.microsoft.com/office/drawing/2016/ink" xmlns:am3d="http://schemas.microsoft.com/office/drawing/2017/model3d" xmlns:o="urn:schemas-microsoft-com:office:office" xmlns:r="http://schemas.openxmlformats.org/officeDocument/2006/relationships" xmlns:m="http://schemas.openxmlformats.org/officeDocument/2006/math" xmlns:v="urn:schemas-microsoft-com:vml" xmlns:wp14="http://schemas.microsoft.com/office/word/2010/wordprocessingDrawing" xmlns:wp="http://schemas.openxmlformats.org/drawingml/2006/wordprocessingDrawing" xmlns:w10="urn:schemas-microsoft-com:office:word" xmlns:w="http://schemas.openxmlformats.org/wordprocessingml/2006/main" xmlns:w14="http://schemas.microsoft.com/office/word/2010/wordml" xmlns:w15="http://schemas.microsoft.com/office/word/2012/wordml" xmlns:w16cex="http://schemas.microsoft.com/office/word/2018/wordml/cex" xmlns:w16cid="http://schemas.microsoft.com/office/word/2016/wordml/cid" xmlns:w16="http://schemas.microsoft.com/office/word/2018/wordml" xmlns:w16se="http://schemas.microsoft.com/office/word/2015/wordml/symex" xmlns:wpg="http://schemas.microsoft.com/office/word/2010/wordprocessingGroup" xmlns:wpi="http://schemas.microsoft.com/office/word/2010/wordprocessingInk" xmlns:wne="http://schemas.microsoft.com/office/word/2006/wordml" xmlns:wps="http://schemas.microsoft.com/office/word/2010/wordprocessingShape" mc:Ignorable="w14 w15 w16se w16cid w16 w16cex wp14">
   <w:footnote w:type="separator" w:id="-1">
     <w:p>
       <w:r>
@@ -908,7 +978,7 @@
 </file>
 
 <file path=word/numbering.xml><?xml version="1.0" encoding="utf-8"?>
-<w:numbering xmlns:wpc="http://schemas.microsoft.com/office/word/2010/wordprocessingCanvas" xmlns:cx="http://schemas.microsoft.com/office/drawing/2014/chartex" xmlns:cx1="http://schemas.microsoft.com/office/drawing/2015/9/8/chartex" xmlns:cx2="http://schemas.microsoft.com/office/drawing/2015/10/21/chartex" xmlns:cx3="http://schemas.microsoft.com/office/drawing/2016/5/9/chartex" xmlns:cx4="http://schemas.microsoft.com/office/drawing/2016/5/10/chartex" xmlns:cx5="http://schemas.microsoft.com/office/drawing/2016/5/11/chartex" xmlns:cx6="http://schemas.microsoft.com/office/drawing/2016/5/12/chartex" xmlns:cx7="http://schemas.microsoft.com/office/drawing/2016/5/13/chartex" xmlns:cx8="http://schemas.microsoft.com/office/drawing/2016/5/14/chartex" xmlns:mc="http://schemas.openxmlformats.org/markup-compatibility/2006" xmlns:aink="http://schemas.microsoft.com/office/drawing/2016/ink" xmlns:am3d="http://schemas.microsoft.com/office/drawing/2017/model3d" xmlns:o="urn:schemas-microsoft-com:office:office" xmlns:r="http://schemas.openxmlformats.org/officeDocument/2006/relationships" xmlns:m="http://schemas.openxmlformats.org/officeDocument/2006/math" xmlns:v="urn:schemas-microsoft-com:vml" xmlns:wp14="http://schemas.microsoft.com/office/word/2010/wordprocessingDrawing" xmlns:wp="http://schemas.openxmlformats.org/drawingml/2006/wordprocessingDrawing" xmlns:w10="urn:schemas-microsoft-com:office:word" xmlns:w="http://schemas.openxmlformats.org/wordprocessingml/2006/main" xmlns:w14="http://schemas.microsoft.com/office/word/2010/wordml" xmlns:w15="http://schemas.microsoft.com/office/word/2012/wordml" xmlns:w16cid="http://schemas.microsoft.com/office/word/2016/wordml/cid" xmlns:w16se="http://schemas.microsoft.com/office/word/2015/wordml/symex" xmlns:wpg="http://schemas.microsoft.com/office/word/2010/wordprocessingGroup" xmlns:wpi="http://schemas.microsoft.com/office/word/2010/wordprocessingInk" xmlns:wne="http://schemas.microsoft.com/office/word/2006/wordml" xmlns:wps="http://schemas.microsoft.com/office/word/2010/wordprocessingShape" mc:Ignorable="w14 w15 w16se w16cid wp14">
+<w:numbering xmlns:wpc="http://schemas.microsoft.com/office/word/2010/wordprocessingCanvas" xmlns:cx="http://schemas.microsoft.com/office/drawing/2014/chartex" xmlns:cx1="http://schemas.microsoft.com/office/drawing/2015/9/8/chartex" xmlns:cx2="http://schemas.microsoft.com/office/drawing/2015/10/21/chartex" xmlns:cx3="http://schemas.microsoft.com/office/drawing/2016/5/9/chartex" xmlns:cx4="http://schemas.microsoft.com/office/drawing/2016/5/10/chartex" xmlns:cx5="http://schemas.microsoft.com/office/drawing/2016/5/11/chartex" xmlns:cx6="http://schemas.microsoft.com/office/drawing/2016/5/12/chartex" xmlns:cx7="http://schemas.microsoft.com/office/drawing/2016/5/13/chartex" xmlns:cx8="http://schemas.microsoft.com/office/drawing/2016/5/14/chartex" xmlns:mc="http://schemas.openxmlformats.org/markup-compatibility/2006" xmlns:aink="http://schemas.microsoft.com/office/drawing/2016/ink" xmlns:am3d="http://schemas.microsoft.com/office/drawing/2017/model3d" xmlns:o="urn:schemas-microsoft-com:office:office" xmlns:r="http://schemas.openxmlformats.org/officeDocument/2006/relationships" xmlns:m="http://schemas.openxmlformats.org/officeDocument/2006/math" xmlns:v="urn:schemas-microsoft-com:vml" xmlns:wp14="http://schemas.microsoft.com/office/word/2010/wordprocessingDrawing" xmlns:wp="http://schemas.openxmlformats.org/drawingml/2006/wordprocessingDrawing" xmlns:w10="urn:schemas-microsoft-com:office:word" xmlns:w="http://schemas.openxmlformats.org/wordprocessingml/2006/main" xmlns:w14="http://schemas.microsoft.com/office/word/2010/wordml" xmlns:w15="http://schemas.microsoft.com/office/word/2012/wordml" xmlns:w16cex="http://schemas.microsoft.com/office/word/2018/wordml/cex" xmlns:w16cid="http://schemas.microsoft.com/office/word/2016/wordml/cid" xmlns:w16="http://schemas.microsoft.com/office/word/2018/wordml" xmlns:w16se="http://schemas.microsoft.com/office/word/2015/wordml/symex" xmlns:wpg="http://schemas.microsoft.com/office/word/2010/wordprocessingGroup" xmlns:wpi="http://schemas.microsoft.com/office/word/2010/wordprocessingInk" xmlns:wne="http://schemas.microsoft.com/office/word/2006/wordml" xmlns:wps="http://schemas.microsoft.com/office/word/2010/wordprocessingShape" mc:Ignorable="w14 w15 w16se w16cid w16 w16cex wp14">
   <w:abstractNum w:abstractNumId="0" w15:restartNumberingAfterBreak="0">
     <w:nsid w:val="11580F0E"/>
     <w:multiLevelType w:val="hybridMultilevel"/>
@@ -1281,7 +1351,7 @@
 </file>
 
 <file path=word/styles.xml><?xml version="1.0" encoding="utf-8"?>
-<w:styles xmlns:mc="http://schemas.openxmlformats.org/markup-compatibility/2006" xmlns:r="http://schemas.openxmlformats.org/officeDocument/2006/relationships" xmlns:w="http://schemas.openxmlformats.org/wordprocessingml/2006/main" xmlns:w14="http://schemas.microsoft.com/office/word/2010/wordml" xmlns:w15="http://schemas.microsoft.com/office/word/2012/wordml" xmlns:w16cid="http://schemas.microsoft.com/office/word/2016/wordml/cid" xmlns:w16se="http://schemas.microsoft.com/office/word/2015/wordml/symex" mc:Ignorable="w14 w15 w16se w16cid">
+<w:styles xmlns:mc="http://schemas.openxmlformats.org/markup-compatibility/2006" xmlns:r="http://schemas.openxmlformats.org/officeDocument/2006/relationships" xmlns:w="http://schemas.openxmlformats.org/wordprocessingml/2006/main" xmlns:w14="http://schemas.microsoft.com/office/word/2010/wordml" xmlns:w15="http://schemas.microsoft.com/office/word/2012/wordml" xmlns:w16cex="http://schemas.microsoft.com/office/word/2018/wordml/cex" xmlns:w16cid="http://schemas.microsoft.com/office/word/2016/wordml/cid" xmlns:w16="http://schemas.microsoft.com/office/word/2018/wordml" xmlns:w16se="http://schemas.microsoft.com/office/word/2015/wordml/symex" mc:Ignorable="w14 w15 w16se w16cid w16 w16cex">
   <w:docDefaults>
     <w:rPrDefault>
       <w:rPr>
@@ -1403,6 +1473,7 @@
     <w:lsdException w:name="HTML Sample" w:semiHidden="1" w:unhideWhenUsed="1"/>
     <w:lsdException w:name="HTML Typewriter" w:semiHidden="1" w:unhideWhenUsed="1"/>
     <w:lsdException w:name="HTML Variable" w:semiHidden="1" w:unhideWhenUsed="1"/>
+    <w:lsdException w:name="Normal Table" w:semiHidden="1" w:unhideWhenUsed="1"/>
     <w:lsdException w:name="annotation subject" w:semiHidden="1" w:unhideWhenUsed="1"/>
     <w:lsdException w:name="No List" w:semiHidden="1" w:unhideWhenUsed="1"/>
     <w:lsdException w:name="Outline List 1" w:semiHidden="1" w:unhideWhenUsed="1"/>
@@ -1445,8 +1516,11 @@
     <w:lsdException w:name="Table Contemporary" w:semiHidden="1" w:unhideWhenUsed="1"/>
     <w:lsdException w:name="Table Elegant" w:semiHidden="1" w:unhideWhenUsed="1"/>
     <w:lsdException w:name="Table Professional" w:semiHidden="1" w:unhideWhenUsed="1"/>
+    <w:lsdException w:name="Table Subtle 1" w:semiHidden="1" w:unhideWhenUsed="1"/>
     <w:lsdException w:name="Table Subtle 2" w:semiHidden="1" w:unhideWhenUsed="1"/>
     <w:lsdException w:name="Table Web 1" w:semiHidden="1" w:unhideWhenUsed="1"/>
+    <w:lsdException w:name="Table Web 2" w:semiHidden="1" w:unhideWhenUsed="1"/>
+    <w:lsdException w:name="Table Web 3" w:semiHidden="1" w:unhideWhenUsed="1"/>
     <w:lsdException w:name="Balloon Text" w:semiHidden="1" w:unhideWhenUsed="1"/>
     <w:lsdException w:name="Table Theme" w:semiHidden="1" w:unhideWhenUsed="1"/>
     <w:lsdException w:name="Placeholder Text" w:semiHidden="1"/>
@@ -2343,7 +2417,7 @@
 </file>
 
 <file path=customXml/itemProps1.xml><?xml version="1.0" encoding="utf-8"?>
-<ds:datastoreItem xmlns:ds="http://schemas.openxmlformats.org/officeDocument/2006/customXml" ds:itemID="{597B5BAB-1088-4956-9E06-8458D6CE38CC}">
+<ds:datastoreItem xmlns:ds="http://schemas.openxmlformats.org/officeDocument/2006/customXml" ds:itemID="{78C5FCEB-F55C-4987-AA12-202045A4A79F}">
   <ds:schemaRefs>
     <ds:schemaRef ds:uri="http://schemas.openxmlformats.org/officeDocument/2006/bibliography"/>
   </ds:schemaRefs>

</xml_diff>